<commit_message>
USOC v94 - revised beginning of Chapter 4, Enemy Within
The Resistance now is secretly raising an army
</commit_message>
<xml_diff>
--- a/Documents/USOC backup/Book 2 – The Red House.docx
+++ b/Documents/USOC backup/Book 2 – The Red House.docx
@@ -2181,11 +2181,25 @@
           <w:rFonts w:ascii="Palatino" w:hAnsi="Palatino"/>
         </w:rPr>
       </w:pPr>
+      <w:proofErr w:type="gramStart"/>
       <w:r>
         <w:rPr>
           <w:rFonts w:ascii="Palatino" w:hAnsi="Palatino"/>
         </w:rPr>
         <w:t>Damien or Frederick villain in book 2</w:t>
+      </w:r>
+      <w:r>
+        <w:rPr>
+          <w:rFonts w:ascii="Palatino" w:hAnsi="Palatino"/>
+        </w:rPr>
+        <w:t>.</w:t>
+      </w:r>
+      <w:proofErr w:type="gramEnd"/>
+      <w:r>
+        <w:rPr>
+          <w:rFonts w:ascii="Palatino" w:hAnsi="Palatino"/>
+        </w:rPr>
+        <w:t xml:space="preserve"> He ordered the final bombing of Loa Angeles.</w:t>
       </w:r>
     </w:p>
     <w:p>
@@ -3144,8 +3158,6 @@
           <w:rFonts w:ascii="Palatino" w:hAnsi="Palatino"/>
         </w:rPr>
       </w:pPr>
-      <w:bookmarkStart w:id="0" w:name="_GoBack"/>
-      <w:bookmarkEnd w:id="0"/>
     </w:p>
     <w:p>
       <w:pPr>
@@ -3178,9 +3190,35 @@
         <w:rPr>
           <w:rFonts w:ascii="Palatino" w:hAnsi="Palatino"/>
         </w:rPr>
-        <w:t>Sweet Fanny Adams-meaning sweet fuck all. Name of character, bub or band.</w:t>
-      </w:r>
-    </w:p>
+        <w:t xml:space="preserve">Sweet Fanny Adams-meaning sweet fuck all. Name of character, </w:t>
+      </w:r>
+      <w:r>
+        <w:rPr>
+          <w:rFonts w:ascii="Palatino" w:hAnsi="Palatino"/>
+        </w:rPr>
+        <w:t>p</w:t>
+      </w:r>
+      <w:bookmarkStart w:id="0" w:name="_GoBack"/>
+      <w:bookmarkEnd w:id="0"/>
+      <w:r>
+        <w:rPr>
+          <w:rFonts w:ascii="Palatino" w:hAnsi="Palatino"/>
+        </w:rPr>
+        <w:t>ub or band.</w:t>
+      </w:r>
+    </w:p>
+    <w:p/>
+    <w:p>
+      <w:proofErr w:type="spellStart"/>
+      <w:r>
+        <w:t>Kazimir</w:t>
+      </w:r>
+      <w:proofErr w:type="spellEnd"/>
+      <w:r>
+        <w:t xml:space="preserve"> survived the Big One. Think the Day After Tomorrow. He was traumatized. This made him grumpy. He saved Teegan’s half sister during the earthquake. She then modified a combat robot to be a nurse robot.</w:t>
+      </w:r>
+    </w:p>
+    <w:p/>
     <w:p/>
     <w:sectPr>
       <w:pgSz w:w="12240" w:h="15840"/>

</xml_diff>

<commit_message>
Book 2 dead added
</commit_message>
<xml_diff>
--- a/Documents/USOC backup/Book 2 – The Red House.docx
+++ b/Documents/USOC backup/Book 2 – The Red House.docx
@@ -518,33 +518,11 @@
           <w:rFonts w:ascii="Palatino" w:hAnsi="Palatino"/>
         </w:rPr>
       </w:pPr>
-      <w:proofErr w:type="gramStart"/>
-      <w:r>
-        <w:rPr>
-          <w:rFonts w:ascii="Palatino" w:hAnsi="Palatino"/>
-        </w:rPr>
-        <w:t>Robot to help senior citizens.</w:t>
-      </w:r>
-      <w:proofErr w:type="gramEnd"/>
-      <w:r>
-        <w:rPr>
-          <w:rFonts w:ascii="Palatino" w:hAnsi="Palatino"/>
-        </w:rPr>
-        <w:t xml:space="preserve"> </w:t>
-      </w:r>
-      <w:proofErr w:type="spellStart"/>
-      <w:r>
-        <w:rPr>
-          <w:rFonts w:ascii="Palatino" w:hAnsi="Palatino"/>
-        </w:rPr>
-        <w:t>Kazimir</w:t>
-      </w:r>
-      <w:proofErr w:type="spellEnd"/>
-      <w:r>
-        <w:rPr>
-          <w:rFonts w:ascii="Palatino" w:hAnsi="Palatino"/>
-        </w:rPr>
-        <w:t xml:space="preserve"> has love-hate relationship with robot in El Diablos. Maybe Robin's mentor</w:t>
+      <w:r>
+        <w:rPr>
+          <w:rFonts w:ascii="Palatino" w:hAnsi="Palatino"/>
+        </w:rPr>
+        <w:t>Robot to help senior citizens. Kazimir has love-hate relationship with robot in El Diablos. Maybe Robin's mentor</w:t>
       </w:r>
     </w:p>
     <w:p>
@@ -596,105 +574,67 @@
           <w:rFonts w:ascii="Palatino" w:hAnsi="Palatino"/>
         </w:rPr>
       </w:pPr>
-      <w:proofErr w:type="spellStart"/>
-      <w:r>
-        <w:rPr>
-          <w:rFonts w:ascii="Palatino" w:hAnsi="Palatino"/>
-        </w:rPr>
-        <w:t>Kaz</w:t>
-      </w:r>
-      <w:proofErr w:type="spellEnd"/>
-      <w:r>
-        <w:rPr>
-          <w:rFonts w:ascii="Palatino" w:hAnsi="Palatino"/>
-        </w:rPr>
-        <w:t xml:space="preserve"> is a curmudgeon</w:t>
-      </w:r>
-    </w:p>
-    <w:p>
-      <w:pPr>
-        <w:tabs>
-          <w:tab w:val="left" w:pos="708"/>
-          <w:tab w:val="left" w:pos="1416"/>
-          <w:tab w:val="left" w:pos="2124"/>
-          <w:tab w:val="left" w:pos="2832"/>
-          <w:tab w:val="left" w:pos="3540"/>
-          <w:tab w:val="left" w:pos="4248"/>
-          <w:tab w:val="left" w:pos="4956"/>
-          <w:tab w:val="left" w:pos="5664"/>
-          <w:tab w:val="left" w:pos="6372"/>
-          <w:tab w:val="left" w:pos="7080"/>
-          <w:tab w:val="left" w:pos="7788"/>
-          <w:tab w:val="left" w:pos="8496"/>
-          <w:tab w:val="left" w:pos="9204"/>
-        </w:tabs>
-        <w:rPr>
-          <w:rFonts w:ascii="Palatino" w:hAnsi="Palatino"/>
-        </w:rPr>
-      </w:pPr>
-      <w:r>
-        <w:rPr>
-          <w:rFonts w:ascii="Palatino" w:hAnsi="Palatino"/>
-        </w:rPr>
-        <w:t xml:space="preserve">Robyn is a </w:t>
-      </w:r>
-      <w:proofErr w:type="spellStart"/>
-      <w:r>
-        <w:rPr>
-          <w:rFonts w:ascii="Palatino" w:hAnsi="Palatino"/>
-        </w:rPr>
-        <w:t>vamperling</w:t>
-      </w:r>
-      <w:proofErr w:type="spellEnd"/>
-    </w:p>
-    <w:p>
-      <w:pPr>
-        <w:tabs>
-          <w:tab w:val="left" w:pos="708"/>
-          <w:tab w:val="left" w:pos="1416"/>
-          <w:tab w:val="left" w:pos="2124"/>
-          <w:tab w:val="left" w:pos="2832"/>
-          <w:tab w:val="left" w:pos="3540"/>
-          <w:tab w:val="left" w:pos="4248"/>
-          <w:tab w:val="left" w:pos="4956"/>
-          <w:tab w:val="left" w:pos="5664"/>
-          <w:tab w:val="left" w:pos="6372"/>
-          <w:tab w:val="left" w:pos="7080"/>
-          <w:tab w:val="left" w:pos="7788"/>
-          <w:tab w:val="left" w:pos="8496"/>
-          <w:tab w:val="left" w:pos="9204"/>
-        </w:tabs>
-        <w:rPr>
-          <w:rFonts w:ascii="Palatino" w:hAnsi="Palatino"/>
-        </w:rPr>
-      </w:pPr>
-      <w:proofErr w:type="spellStart"/>
-      <w:r>
-        <w:rPr>
-          <w:rFonts w:ascii="Palatino" w:hAnsi="Palatino"/>
-        </w:rPr>
-        <w:t>Kaz</w:t>
-      </w:r>
-      <w:proofErr w:type="spellEnd"/>
-      <w:r>
-        <w:rPr>
-          <w:rFonts w:ascii="Palatino" w:hAnsi="Palatino"/>
-        </w:rPr>
-        <w:t xml:space="preserve"> is </w:t>
-      </w:r>
-      <w:proofErr w:type="gramStart"/>
-      <w:r>
-        <w:rPr>
-          <w:rFonts w:ascii="Palatino" w:hAnsi="Palatino"/>
-        </w:rPr>
-        <w:t>an ex-military drone pilot who use</w:t>
-      </w:r>
-      <w:proofErr w:type="gramEnd"/>
-      <w:r>
-        <w:rPr>
-          <w:rFonts w:ascii="Palatino" w:hAnsi="Palatino"/>
-        </w:rPr>
-        <w:t xml:space="preserve"> to work for the army and has done bad things like bomb civilians and now pilots delivery drones for Amazon. His drone piloting and 3D skills will come in handy in the book.</w:t>
+      <w:r>
+        <w:rPr>
+          <w:rFonts w:ascii="Palatino" w:hAnsi="Palatino"/>
+        </w:rPr>
+        <w:t>Kaz is a curmudgeon</w:t>
+      </w:r>
+    </w:p>
+    <w:p>
+      <w:pPr>
+        <w:tabs>
+          <w:tab w:val="left" w:pos="708"/>
+          <w:tab w:val="left" w:pos="1416"/>
+          <w:tab w:val="left" w:pos="2124"/>
+          <w:tab w:val="left" w:pos="2832"/>
+          <w:tab w:val="left" w:pos="3540"/>
+          <w:tab w:val="left" w:pos="4248"/>
+          <w:tab w:val="left" w:pos="4956"/>
+          <w:tab w:val="left" w:pos="5664"/>
+          <w:tab w:val="left" w:pos="6372"/>
+          <w:tab w:val="left" w:pos="7080"/>
+          <w:tab w:val="left" w:pos="7788"/>
+          <w:tab w:val="left" w:pos="8496"/>
+          <w:tab w:val="left" w:pos="9204"/>
+        </w:tabs>
+        <w:rPr>
+          <w:rFonts w:ascii="Palatino" w:hAnsi="Palatino"/>
+        </w:rPr>
+      </w:pPr>
+      <w:r>
+        <w:rPr>
+          <w:rFonts w:ascii="Palatino" w:hAnsi="Palatino"/>
+        </w:rPr>
+        <w:t>Robyn is a vamperling</w:t>
+      </w:r>
+    </w:p>
+    <w:p>
+      <w:pPr>
+        <w:tabs>
+          <w:tab w:val="left" w:pos="708"/>
+          <w:tab w:val="left" w:pos="1416"/>
+          <w:tab w:val="left" w:pos="2124"/>
+          <w:tab w:val="left" w:pos="2832"/>
+          <w:tab w:val="left" w:pos="3540"/>
+          <w:tab w:val="left" w:pos="4248"/>
+          <w:tab w:val="left" w:pos="4956"/>
+          <w:tab w:val="left" w:pos="5664"/>
+          <w:tab w:val="left" w:pos="6372"/>
+          <w:tab w:val="left" w:pos="7080"/>
+          <w:tab w:val="left" w:pos="7788"/>
+          <w:tab w:val="left" w:pos="8496"/>
+          <w:tab w:val="left" w:pos="9204"/>
+        </w:tabs>
+        <w:rPr>
+          <w:rFonts w:ascii="Palatino" w:hAnsi="Palatino"/>
+        </w:rPr>
+      </w:pPr>
+      <w:r>
+        <w:rPr>
+          <w:rFonts w:ascii="Palatino" w:hAnsi="Palatino"/>
+        </w:rPr>
+        <w:t>Kaz is an ex-military drone pilot who use to work for the army and has done bad things like bomb civilians and now pilots delivery drones for Amazon. His drone piloting and 3D skills will come in handy in the book.</w:t>
       </w:r>
     </w:p>
     <w:p>
@@ -1172,16 +1112,8 @@
         <w:rPr>
           <w:rFonts w:ascii="Palatino" w:hAnsi="Palatino"/>
         </w:rPr>
-        <w:t xml:space="preserve">Name of older man is </w:t>
-      </w:r>
-      <w:proofErr w:type="spellStart"/>
-      <w:r>
-        <w:rPr>
-          <w:rFonts w:ascii="Palatino" w:hAnsi="Palatino"/>
-        </w:rPr>
-        <w:t>Casimir</w:t>
-      </w:r>
-      <w:proofErr w:type="spellEnd"/>
+        <w:t>Name of older man is Casimir</w:t>
+      </w:r>
     </w:p>
     <w:p>
       <w:pPr>
@@ -1459,21 +1391,7 @@
         <w:rPr>
           <w:rFonts w:ascii="Palatino" w:hAnsi="Palatino"/>
         </w:rPr>
-        <w:t xml:space="preserve">People scanning women on the beach and posting using </w:t>
-      </w:r>
-      <w:proofErr w:type="spellStart"/>
-      <w:r>
-        <w:rPr>
-          <w:rFonts w:ascii="Palatino" w:hAnsi="Palatino"/>
-        </w:rPr>
-        <w:t>Hololens</w:t>
-      </w:r>
-      <w:proofErr w:type="spellEnd"/>
-      <w:r>
-        <w:rPr>
-          <w:rFonts w:ascii="Palatino" w:hAnsi="Palatino"/>
-        </w:rPr>
-        <w:t xml:space="preserve"> type technology. Some people can detect when they are being scanned.</w:t>
+        <w:t>People scanning women on the beach and posting using Hololens type technology. Some people can detect when they are being scanned.</w:t>
       </w:r>
     </w:p>
     <w:p>
@@ -1551,6 +1469,58 @@
         <w:rPr>
           <w:rFonts w:ascii="Palatino" w:hAnsi="Palatino"/>
         </w:rPr>
+        <w:t>General Sima might know where Teegan’s father is hiding.</w:t>
+      </w:r>
+      <w:bookmarkStart w:id="0" w:name="_GoBack"/>
+      <w:bookmarkEnd w:id="0"/>
+    </w:p>
+    <w:p>
+      <w:pPr>
+        <w:tabs>
+          <w:tab w:val="left" w:pos="708"/>
+          <w:tab w:val="left" w:pos="1416"/>
+          <w:tab w:val="left" w:pos="2124"/>
+          <w:tab w:val="left" w:pos="2832"/>
+          <w:tab w:val="left" w:pos="3540"/>
+          <w:tab w:val="left" w:pos="4248"/>
+          <w:tab w:val="left" w:pos="4956"/>
+          <w:tab w:val="left" w:pos="5664"/>
+          <w:tab w:val="left" w:pos="6372"/>
+          <w:tab w:val="left" w:pos="7080"/>
+          <w:tab w:val="left" w:pos="7788"/>
+          <w:tab w:val="left" w:pos="8496"/>
+          <w:tab w:val="left" w:pos="9204"/>
+        </w:tabs>
+        <w:rPr>
+          <w:rFonts w:ascii="Palatino" w:hAnsi="Palatino"/>
+        </w:rPr>
+      </w:pPr>
+    </w:p>
+    <w:p>
+      <w:pPr>
+        <w:tabs>
+          <w:tab w:val="left" w:pos="708"/>
+          <w:tab w:val="left" w:pos="1416"/>
+          <w:tab w:val="left" w:pos="2124"/>
+          <w:tab w:val="left" w:pos="2832"/>
+          <w:tab w:val="left" w:pos="3540"/>
+          <w:tab w:val="left" w:pos="4248"/>
+          <w:tab w:val="left" w:pos="4956"/>
+          <w:tab w:val="left" w:pos="5664"/>
+          <w:tab w:val="left" w:pos="6372"/>
+          <w:tab w:val="left" w:pos="7080"/>
+          <w:tab w:val="left" w:pos="7788"/>
+          <w:tab w:val="left" w:pos="8496"/>
+          <w:tab w:val="left" w:pos="9204"/>
+        </w:tabs>
+        <w:rPr>
+          <w:rFonts w:ascii="Palatino" w:hAnsi="Palatino"/>
+        </w:rPr>
+      </w:pPr>
+      <w:r>
+        <w:rPr>
+          <w:rFonts w:ascii="Palatino" w:hAnsi="Palatino"/>
+        </w:rPr>
         <w:t>****</w:t>
       </w:r>
     </w:p>
@@ -1597,19 +1567,11 @@
           <w:rFonts w:ascii="Palatino" w:hAnsi="Palatino"/>
         </w:rPr>
       </w:pPr>
-      <w:proofErr w:type="spellStart"/>
-      <w:r>
-        <w:rPr>
-          <w:rFonts w:ascii="Palatino" w:hAnsi="Palatino"/>
-        </w:rPr>
-        <w:t>Casimir</w:t>
-      </w:r>
-      <w:proofErr w:type="spellEnd"/>
-      <w:r>
-        <w:rPr>
-          <w:rFonts w:ascii="Palatino" w:hAnsi="Palatino"/>
-        </w:rPr>
-        <w:t xml:space="preserve"> the grumpy man</w:t>
+      <w:r>
+        <w:rPr>
+          <w:rFonts w:ascii="Palatino" w:hAnsi="Palatino"/>
+        </w:rPr>
+        <w:t>Casimir the grumpy man</w:t>
       </w:r>
     </w:p>
     <w:p>
@@ -1693,21 +1655,7 @@
         <w:rPr>
           <w:rFonts w:ascii="Palatino" w:hAnsi="Palatino"/>
         </w:rPr>
-        <w:t xml:space="preserve">Harry' ex in Los Diablos i.e. </w:t>
-      </w:r>
-      <w:proofErr w:type="gramStart"/>
-      <w:r>
-        <w:rPr>
-          <w:rFonts w:ascii="Palatino" w:hAnsi="Palatino"/>
-        </w:rPr>
-        <w:t>The</w:t>
-      </w:r>
-      <w:proofErr w:type="gramEnd"/>
-      <w:r>
-        <w:rPr>
-          <w:rFonts w:ascii="Palatino" w:hAnsi="Palatino"/>
-        </w:rPr>
-        <w:t xml:space="preserve"> tattoo girl</w:t>
+        <w:t>Harry' ex in Los Diablos i.e. The tattoo girl</w:t>
       </w:r>
     </w:p>
     <w:p>
@@ -2139,49 +2087,32 @@
           <w:rFonts w:ascii="Palatino" w:hAnsi="Palatino"/>
         </w:rPr>
       </w:pPr>
-      <w:proofErr w:type="spellStart"/>
-      <w:r>
-        <w:rPr>
-          <w:rFonts w:ascii="Palatino" w:hAnsi="Palatino"/>
-        </w:rPr>
-        <w:t>Vape</w:t>
-      </w:r>
-      <w:proofErr w:type="spellEnd"/>
-      <w:r>
-        <w:rPr>
-          <w:rFonts w:ascii="Palatino" w:hAnsi="Palatino"/>
-        </w:rPr>
-        <w:t xml:space="preserve"> emporium</w:t>
-      </w:r>
-    </w:p>
-    <w:p>
-      <w:pPr>
-        <w:rPr>
-          <w:rFonts w:ascii="Palatino" w:hAnsi="Palatino"/>
-        </w:rPr>
-      </w:pPr>
-      <w:proofErr w:type="gramStart"/>
-      <w:r>
-        <w:rPr>
-          <w:rFonts w:ascii="Palatino" w:hAnsi="Palatino"/>
-        </w:rPr>
-        <w:t>Accident to US Vice-President who voted for the Chinese to leave?</w:t>
-      </w:r>
-      <w:proofErr w:type="gramEnd"/>
-      <w:r>
-        <w:rPr>
-          <w:rFonts w:ascii="Palatino" w:hAnsi="Palatino"/>
-        </w:rPr>
-        <w:t xml:space="preserve"> Mentioned in book 1 or 2?</w:t>
-      </w:r>
-    </w:p>
-    <w:p>
-      <w:pPr>
-        <w:rPr>
-          <w:rFonts w:ascii="Palatino" w:hAnsi="Palatino"/>
-        </w:rPr>
-      </w:pPr>
-      <w:proofErr w:type="gramStart"/>
+      <w:r>
+        <w:rPr>
+          <w:rFonts w:ascii="Palatino" w:hAnsi="Palatino"/>
+        </w:rPr>
+        <w:t>Vape emporium</w:t>
+      </w:r>
+    </w:p>
+    <w:p>
+      <w:pPr>
+        <w:rPr>
+          <w:rFonts w:ascii="Palatino" w:hAnsi="Palatino"/>
+        </w:rPr>
+      </w:pPr>
+      <w:r>
+        <w:rPr>
+          <w:rFonts w:ascii="Palatino" w:hAnsi="Palatino"/>
+        </w:rPr>
+        <w:t>Accident to US Vice-President who voted for the Chinese to leave? Mentioned in book 1 or 2?</w:t>
+      </w:r>
+    </w:p>
+    <w:p>
+      <w:pPr>
+        <w:rPr>
+          <w:rFonts w:ascii="Palatino" w:hAnsi="Palatino"/>
+        </w:rPr>
+      </w:pPr>
       <w:r>
         <w:rPr>
           <w:rFonts w:ascii="Palatino" w:hAnsi="Palatino"/>
@@ -2192,14 +2123,7 @@
         <w:rPr>
           <w:rFonts w:ascii="Palatino" w:hAnsi="Palatino"/>
         </w:rPr>
-        <w:t>.</w:t>
-      </w:r>
-      <w:proofErr w:type="gramEnd"/>
-      <w:r>
-        <w:rPr>
-          <w:rFonts w:ascii="Palatino" w:hAnsi="Palatino"/>
-        </w:rPr>
-        <w:t xml:space="preserve"> He ordered the final bombing of Loa Angeles.</w:t>
+        <w:t>. He ordered the final bombing of Loa Angeles.</w:t>
       </w:r>
     </w:p>
     <w:p>
@@ -2683,23 +2607,7 @@
           <w:rFonts w:ascii="Palatino" w:hAnsi="Palatino"/>
           <w:b/>
         </w:rPr>
-        <w:t xml:space="preserve">Book 2 </w:t>
-      </w:r>
-      <w:proofErr w:type="gramStart"/>
-      <w:r>
-        <w:rPr>
-          <w:rFonts w:ascii="Palatino" w:hAnsi="Palatino"/>
-          <w:b/>
-        </w:rPr>
-        <w:t>part</w:t>
-      </w:r>
-      <w:proofErr w:type="gramEnd"/>
-      <w:r>
-        <w:rPr>
-          <w:rFonts w:ascii="Palatino" w:hAnsi="Palatino"/>
-          <w:b/>
-        </w:rPr>
-        <w:t xml:space="preserve"> 1 </w:t>
+        <w:t xml:space="preserve">Book 2 part 1 </w:t>
       </w:r>
     </w:p>
     <w:p>
@@ -2773,14 +2681,12 @@
           <w:rFonts w:ascii="Palatino" w:hAnsi="Palatino"/>
         </w:rPr>
       </w:pPr>
-      <w:proofErr w:type="gramStart"/>
       <w:r>
         <w:rPr>
           <w:rFonts w:ascii="Palatino" w:hAnsi="Palatino"/>
         </w:rPr>
         <w:t>Senate revoke</w:t>
       </w:r>
-      <w:proofErr w:type="gramEnd"/>
     </w:p>
     <w:p>
       <w:pPr>
@@ -3086,21 +2992,7 @@
         <w:rPr>
           <w:rFonts w:ascii="Palatino" w:hAnsi="Palatino"/>
         </w:rPr>
-        <w:t xml:space="preserve">Robin teaches robot to play piano. Concert at the end. Initially, no </w:t>
-      </w:r>
-      <w:proofErr w:type="gramStart"/>
-      <w:r>
-        <w:rPr>
-          <w:rFonts w:ascii="Palatino" w:hAnsi="Palatino"/>
-        </w:rPr>
-        <w:t>one,</w:t>
-      </w:r>
-      <w:proofErr w:type="gramEnd"/>
-      <w:r>
-        <w:rPr>
-          <w:rFonts w:ascii="Palatino" w:hAnsi="Palatino"/>
-        </w:rPr>
-        <w:t xml:space="preserve"> shows up, then a crowd shows up. Robot has a Japanese style scarf around his neck.</w:t>
+        <w:t>Robin teaches robot to play piano. Concert at the end. Initially, no one, shows up, then a crowd shows up. Robot has a Japanese style scarf around his neck.</w:t>
       </w:r>
     </w:p>
     <w:p>
@@ -3198,8 +3090,6 @@
         </w:rPr>
         <w:t>p</w:t>
       </w:r>
-      <w:bookmarkStart w:id="0" w:name="_GoBack"/>
-      <w:bookmarkEnd w:id="0"/>
       <w:r>
         <w:rPr>
           <w:rFonts w:ascii="Palatino" w:hAnsi="Palatino"/>
@@ -3209,13 +3099,8 @@
     </w:p>
     <w:p/>
     <w:p>
-      <w:proofErr w:type="spellStart"/>
-      <w:r>
-        <w:t>Kazimir</w:t>
-      </w:r>
-      <w:proofErr w:type="spellEnd"/>
-      <w:r>
-        <w:t xml:space="preserve"> survived the Big One. Think the Day After Tomorrow. He was traumatized. This made him grumpy. He saved Teegan’s half sister during the earthquake. She then modified a combat robot to be a nurse robot.</w:t>
+      <w:r>
+        <w:t>Kazimir survived the Big One. Think the Day After Tomorrow. He was traumatized. This made him grumpy. He saved Teegan’s half sister during the earthquake. She then modified a combat robot to be a nurse robot.</w:t>
       </w:r>
     </w:p>
     <w:p/>

</xml_diff>